<commit_message>
English help files update
</commit_message>
<xml_diff>
--- a/docs/en/MitiConnect_UserGuide_v1.0.docx
+++ b/docs/en/MitiConnect_UserGuide_v1.0.docx
@@ -2887,17 +2887,7 @@
           <w:i/>
           <w:iCs/>
         </w:rPr>
-        <w:t xml:space="preserve">MitiConnect: a QGIS plugin to </w:t>
-      </w:r>
-      <w:bookmarkStart w:id="10" w:name="_rhpdadneiw2p"/>
-      <w:bookmarkEnd w:id="10"/>
-      <w:r>
-        <w:rPr>
-          <w:rFonts w:ascii="Calibri" w:hAnsi="Calibri"/>
-          <w:i/>
-          <w:iCs/>
-        </w:rPr>
-        <w:t>quantify ecological network state in mitigation policies</w:t>
+        <w:t>MitiConnect: a QGIS plugin to assess mitigations scenarios impact on an ecological network using landscape graphs</w:t>
       </w:r>
     </w:p>
     <w:p>
@@ -2927,8 +2917,8 @@
           <w:rFonts w:ascii="Calibri" w:hAnsi="Calibri"/>
         </w:rPr>
       </w:pPr>
-      <w:bookmarkStart w:id="11" w:name="__RefHeading___Toc10373_1773713302"/>
-      <w:bookmarkEnd w:id="11"/>
+      <w:bookmarkStart w:id="10" w:name="__RefHeading___Toc10373_1773713302"/>
+      <w:bookmarkEnd w:id="10"/>
       <w:r>
         <w:rPr>
           <w:rFonts w:ascii="Calibri" w:hAnsi="Calibri"/>
@@ -3082,16 +3072,16 @@
           <w:rFonts w:ascii="Calibri" w:hAnsi="Calibri"/>
         </w:rPr>
       </w:pPr>
-      <w:bookmarkStart w:id="12" w:name="__RefHeading___Toc8997_1773713302"/>
-      <w:bookmarkStart w:id="13" w:name="_Toc13500831"/>
+      <w:bookmarkStart w:id="11" w:name="__RefHeading___Toc8997_1773713302"/>
+      <w:bookmarkStart w:id="12" w:name="_Toc13500831"/>
+      <w:bookmarkEnd w:id="11"/>
+      <w:r>
+        <w:rPr>
+          <w:rFonts w:ascii="Calibri" w:hAnsi="Calibri"/>
+        </w:rPr>
+        <w:t>Project file</w:t>
+      </w:r>
       <w:bookmarkEnd w:id="12"/>
-      <w:r>
-        <w:rPr>
-          <w:rFonts w:ascii="Calibri" w:hAnsi="Calibri"/>
-        </w:rPr>
-        <w:t>Project file</w:t>
-      </w:r>
-      <w:bookmarkEnd w:id="13"/>
     </w:p>
     <w:p>
       <w:pPr>
@@ -3368,8 +3358,8 @@
           <w:rFonts w:ascii="Calibri" w:hAnsi="Calibri"/>
         </w:rPr>
       </w:pPr>
-      <w:bookmarkStart w:id="14" w:name="__RefHeading___Toc10375_1773713302"/>
-      <w:bookmarkEnd w:id="14"/>
+      <w:bookmarkStart w:id="13" w:name="__RefHeading___Toc10375_1773713302"/>
+      <w:bookmarkEnd w:id="13"/>
       <w:r>
         <w:rPr>
           <w:rFonts w:ascii="Calibri" w:hAnsi="Calibri"/>
@@ -3421,8 +3411,8 @@
           <w:rFonts w:ascii="Calibri" w:hAnsi="Calibri"/>
         </w:rPr>
       </w:pPr>
-      <w:bookmarkStart w:id="15" w:name="__RefHeading___Toc10377_1773713302"/>
-      <w:bookmarkEnd w:id="15"/>
+      <w:bookmarkStart w:id="14" w:name="__RefHeading___Toc10377_1773713302"/>
+      <w:bookmarkEnd w:id="14"/>
       <w:r>
         <w:rPr>
           <w:rFonts w:ascii="Calibri" w:hAnsi="Calibri"/>
@@ -3965,16 +3955,16 @@
           <w:rFonts w:ascii="Calibri" w:hAnsi="Calibri"/>
         </w:rPr>
       </w:pPr>
-      <w:bookmarkStart w:id="16" w:name="__RefHeading___Toc8999_1773713302"/>
-      <w:bookmarkStart w:id="17" w:name="_Toc149139902"/>
+      <w:bookmarkStart w:id="15" w:name="__RefHeading___Toc8999_1773713302"/>
+      <w:bookmarkStart w:id="16" w:name="_Toc149139902"/>
+      <w:bookmarkEnd w:id="15"/>
+      <w:r>
+        <w:rPr>
+          <w:rFonts w:ascii="Calibri" w:hAnsi="Calibri"/>
+        </w:rPr>
+        <w:t>M</w:t>
+      </w:r>
       <w:bookmarkEnd w:id="16"/>
-      <w:r>
-        <w:rPr>
-          <w:rFonts w:ascii="Calibri" w:hAnsi="Calibri"/>
-        </w:rPr>
-        <w:t>M</w:t>
-      </w:r>
-      <w:bookmarkEnd w:id="17"/>
       <w:r>
         <w:rPr>
           <w:rFonts w:ascii="Calibri" w:hAnsi="Calibri"/>
@@ -3990,8 +3980,8 @@
           <w:rFonts w:ascii="Calibri" w:hAnsi="Calibri"/>
         </w:rPr>
       </w:pPr>
-      <w:bookmarkStart w:id="18" w:name="__RefHeading___Toc9001_1773713302"/>
-      <w:bookmarkEnd w:id="18"/>
+      <w:bookmarkStart w:id="17" w:name="__RefHeading___Toc9001_1773713302"/>
+      <w:bookmarkEnd w:id="17"/>
       <w:r>
         <w:rPr>
           <w:rFonts w:ascii="Calibri" w:hAnsi="Calibri"/>
@@ -4458,8 +4448,8 @@
         <w:ind w:left="283" w:hanging="0"/>
         <w:rPr/>
       </w:pPr>
-      <w:bookmarkStart w:id="19" w:name="__RefHeading___Toc9003_1773713302_Copie_"/>
-      <w:bookmarkEnd w:id="19"/>
+      <w:bookmarkStart w:id="18" w:name="__RefHeading___Toc9003_1773713302_Copie_"/>
+      <w:bookmarkEnd w:id="18"/>
       <w:r>
         <w:rPr>
           <w:szCs w:val="22"/>
@@ -5111,8 +5101,8 @@
           <w:rFonts w:ascii="Calibri" w:hAnsi="Calibri"/>
         </w:rPr>
       </w:pPr>
-      <w:bookmarkStart w:id="20" w:name="__RefHeading___Toc10379_1773713302"/>
-      <w:bookmarkEnd w:id="20"/>
+      <w:bookmarkStart w:id="19" w:name="__RefHeading___Toc10379_1773713302"/>
+      <w:bookmarkEnd w:id="19"/>
       <w:r>
         <w:rPr>
           <w:rFonts w:ascii="Calibri" w:hAnsi="Calibri"/>
@@ -5651,7 +5641,7 @@
                                 <w:szCs w:val="22"/>
                               </w:rPr>
                             </w:pPr>
-                            <w:bookmarkStart w:id="21" w:name="Ref_Figure15_label_and_number"/>
+                            <w:bookmarkStart w:id="20" w:name="Ref_Figure15_label_and_number"/>
                             <w:r>
                               <w:rPr>
                                 <w:rFonts w:ascii="Calibri" w:hAnsi="Calibri"/>
@@ -5737,7 +5727,7 @@
                               </w:rPr>
                               <w:fldChar w:fldCharType="end"/>
                             </w:r>
-                            <w:bookmarkEnd w:id="21"/>
+                            <w:bookmarkEnd w:id="20"/>
                             <w:r>
                               <w:rPr>
                                 <w:rFonts w:ascii="Calibri" w:hAnsi="Calibri"/>
@@ -5782,7 +5772,7 @@
                           <w:szCs w:val="22"/>
                         </w:rPr>
                       </w:pPr>
-                      <w:bookmarkStart w:id="22" w:name="Ref_Figure15_label_and_number"/>
+                      <w:bookmarkStart w:id="21" w:name="Ref_Figure15_label_and_number"/>
                       <w:r>
                         <w:rPr>
                           <w:rFonts w:ascii="Calibri" w:hAnsi="Calibri"/>
@@ -5868,7 +5858,7 @@
                         </w:rPr>
                         <w:fldChar w:fldCharType="end"/>
                       </w:r>
-                      <w:bookmarkEnd w:id="22"/>
+                      <w:bookmarkEnd w:id="21"/>
                       <w:r>
                         <w:rPr>
                           <w:rFonts w:ascii="Calibri" w:hAnsi="Calibri"/>
@@ -5904,8 +5894,8 @@
           <w:rFonts w:ascii="Calibri" w:hAnsi="Calibri"/>
         </w:rPr>
       </w:pPr>
-      <w:bookmarkStart w:id="23" w:name="__RefHeading___Toc10381_1773713302"/>
-      <w:bookmarkEnd w:id="23"/>
+      <w:bookmarkStart w:id="22" w:name="__RefHeading___Toc10381_1773713302"/>
+      <w:bookmarkEnd w:id="22"/>
       <w:r>
         <w:rPr>
           <w:rFonts w:ascii="Calibri" w:hAnsi="Calibri"/>
@@ -6362,8 +6352,8 @@
         <w:ind w:right="-3" w:hanging="0"/>
         <w:rPr/>
       </w:pPr>
-      <w:bookmarkStart w:id="24" w:name="__RefHeading___Toc81617_12308159"/>
-      <w:bookmarkEnd w:id="24"/>
+      <w:bookmarkStart w:id="23" w:name="__RefHeading___Toc81617_12308159"/>
+      <w:bookmarkEnd w:id="23"/>
       <w:r>
         <w:rPr/>
         <w:t xml:space="preserve">Create </w:t>
@@ -6981,8 +6971,8 @@
           <w:rFonts w:ascii="Calibri" w:hAnsi="Calibri"/>
         </w:rPr>
       </w:pPr>
-      <w:bookmarkStart w:id="25" w:name="__RefHeading___Toc2088_4086284176"/>
-      <w:bookmarkEnd w:id="25"/>
+      <w:bookmarkStart w:id="24" w:name="__RefHeading___Toc2088_4086284176"/>
+      <w:bookmarkEnd w:id="24"/>
       <w:r>
         <w:rPr>
           <w:rFonts w:ascii="Calibri" w:hAnsi="Calibri"/>
@@ -8205,8 +8195,8 @@
           <w:rFonts w:ascii="Calibri" w:hAnsi="Calibri"/>
         </w:rPr>
       </w:pPr>
-      <w:bookmarkStart w:id="26" w:name="__RefHeading___Toc9007_1773713302"/>
-      <w:bookmarkEnd w:id="26"/>
+      <w:bookmarkStart w:id="25" w:name="__RefHeading___Toc9007_1773713302"/>
+      <w:bookmarkEnd w:id="25"/>
       <w:r>
         <w:rPr>
           <w:rFonts w:ascii="Calibri" w:hAnsi="Calibri"/>
@@ -9232,8 +9222,8 @@
           <w:rFonts w:ascii="Calibri" w:hAnsi="Calibri"/>
         </w:rPr>
       </w:pPr>
-      <w:bookmarkStart w:id="27" w:name="__RefHeading___Toc9009_1773713302"/>
-      <w:bookmarkEnd w:id="27"/>
+      <w:bookmarkStart w:id="26" w:name="__RefHeading___Toc9009_1773713302"/>
+      <w:bookmarkEnd w:id="26"/>
       <w:r>
         <w:rPr>
           <w:rFonts w:ascii="Calibri" w:hAnsi="Calibri"/>
@@ -10131,10 +10121,10 @@
           <w:rFonts w:ascii="Calibri" w:hAnsi="Calibri"/>
         </w:rPr>
       </w:pPr>
-      <w:bookmarkStart w:id="28" w:name="__RefHeading___Toc9011_1773713302"/>
-      <w:bookmarkStart w:id="29" w:name="_id6pmniu2hjk"/>
+      <w:bookmarkStart w:id="27" w:name="__RefHeading___Toc9011_1773713302"/>
+      <w:bookmarkStart w:id="28" w:name="_id6pmniu2hjk"/>
+      <w:bookmarkEnd w:id="27"/>
       <w:bookmarkEnd w:id="28"/>
-      <w:bookmarkEnd w:id="29"/>
       <w:r>
         <w:rPr>
           <w:rFonts w:ascii="Calibri" w:hAnsi="Calibri"/>
@@ -10724,8 +10714,8 @@
           <w:rFonts w:ascii="Calibri" w:hAnsi="Calibri"/>
         </w:rPr>
       </w:pPr>
-      <w:bookmarkStart w:id="30" w:name="__RefHeading___Toc11250_1773713302"/>
-      <w:bookmarkEnd w:id="30"/>
+      <w:bookmarkStart w:id="29" w:name="__RefHeading___Toc11250_1773713302"/>
+      <w:bookmarkEnd w:id="29"/>
       <w:r>
         <w:rPr>
           <w:rFonts w:ascii="Calibri" w:hAnsi="Calibri"/>
@@ -11527,7 +11517,59 @@
                                 <w:sz w:val="22"/>
                                 <w:szCs w:val="22"/>
                               </w:rPr>
-                              <w:t xml:space="preserve">Caution for use: Weighted metrics, whether global or local, take into account the distance between habitat patches and their capacity. As their results are rather complex to interpret, the values must be interpreted by comparing them to each other (spot X has a greater connectivity value than spot Y), and not </w:t>
+                              <w:t>Caution for use: Weighted metrics, whether global or local, take into account the distance between habitat patches and their capacity. As their results are rather complex to interpret, the values must be interpreted by comparing them to each other (</w:t>
+                            </w:r>
+                            <w:r>
+                              <w:rPr>
+                                <w:rFonts w:cs="Calibri" w:ascii="Calibri" w:hAnsi="Calibri"/>
+                                <w:b w:val="false"/>
+                                <w:bCs w:val="false"/>
+                                <w:i/>
+                                <w:iCs/>
+                                <w:color w:val="FFFFFF"/>
+                                <w:sz w:val="22"/>
+                                <w:szCs w:val="22"/>
+                              </w:rPr>
+                              <w:t>patch</w:t>
+                            </w:r>
+                            <w:r>
+                              <w:rPr>
+                                <w:rFonts w:cs="Calibri" w:ascii="Calibri" w:hAnsi="Calibri"/>
+                                <w:b w:val="false"/>
+                                <w:bCs w:val="false"/>
+                                <w:i/>
+                                <w:iCs/>
+                                <w:color w:val="FFFFFF"/>
+                                <w:sz w:val="22"/>
+                                <w:szCs w:val="22"/>
+                              </w:rPr>
+                              <w:t xml:space="preserve"> X has a greater connectivity value than </w:t>
+                            </w:r>
+                            <w:r>
+                              <w:rPr>
+                                <w:rFonts w:cs="Calibri" w:ascii="Calibri" w:hAnsi="Calibri"/>
+                                <w:b w:val="false"/>
+                                <w:bCs w:val="false"/>
+                                <w:i/>
+                                <w:iCs/>
+                                <w:color w:val="FFFFFF"/>
+                                <w:sz w:val="22"/>
+                                <w:szCs w:val="22"/>
+                              </w:rPr>
+                              <w:t>patch</w:t>
+                            </w:r>
+                            <w:r>
+                              <w:rPr>
+                                <w:rFonts w:cs="Calibri" w:ascii="Calibri" w:hAnsi="Calibri"/>
+                                <w:b w:val="false"/>
+                                <w:bCs w:val="false"/>
+                                <w:i/>
+                                <w:iCs/>
+                                <w:color w:val="FFFFFF"/>
+                                <w:sz w:val="22"/>
+                                <w:szCs w:val="22"/>
+                              </w:rPr>
+                              <w:t xml:space="preserve"> Y), and not </w:t>
                             </w:r>
                             <w:r>
                               <w:rPr>
@@ -11553,7 +11595,33 @@
                                 <w:sz w:val="22"/>
                                 <w:szCs w:val="22"/>
                               </w:rPr>
-                              <w:t xml:space="preserve"> (knowing that spot X has an Interaction Flow value of 0.8653 doesn't tell us whether this value is strong or weak).</w:t>
+                              <w:t xml:space="preserve"> (knowing that </w:t>
+                            </w:r>
+                            <w:r>
+                              <w:rPr>
+                                <w:rFonts w:cs="Calibri" w:ascii="Calibri" w:hAnsi="Calibri"/>
+                                <w:b w:val="false"/>
+                                <w:bCs w:val="false"/>
+                                <w:i/>
+                                <w:iCs/>
+                                <w:color w:val="FFFFFF"/>
+                                <w:sz w:val="22"/>
+                                <w:szCs w:val="22"/>
+                              </w:rPr>
+                              <w:t>patch</w:t>
+                            </w:r>
+                            <w:r>
+                              <w:rPr>
+                                <w:rFonts w:cs="Calibri" w:ascii="Calibri" w:hAnsi="Calibri"/>
+                                <w:b w:val="false"/>
+                                <w:bCs w:val="false"/>
+                                <w:i/>
+                                <w:iCs/>
+                                <w:color w:val="FFFFFF"/>
+                                <w:sz w:val="22"/>
+                                <w:szCs w:val="22"/>
+                              </w:rPr>
+                              <w:t xml:space="preserve"> X has an Interaction Flow value of 0.8653 doesn't tell us whether this value is strong or weak).</w:t>
                             </w:r>
                           </w:p>
                         </w:txbxContent>
@@ -12787,9 +12855,9 @@
           </mc:Fallback>
         </mc:AlternateContent>
       </w:r>
+      <w:bookmarkStart w:id="30" w:name="_30j0zll"/>
       <w:bookmarkStart w:id="31" w:name="_30j0zll"/>
-      <w:bookmarkStart w:id="32" w:name="_30j0zll"/>
-      <w:bookmarkEnd w:id="32"/>
+      <w:bookmarkEnd w:id="31"/>
     </w:p>
     <w:p>
       <w:pPr>
@@ -13571,7 +13639,23 @@
           <w:sz w:val="18"/>
           <w:szCs w:val="18"/>
         </w:rPr>
-        <w:t>Bound effect occur when spatial analyses include the vicinity of the studied perimeter in their calculations. The absence of information in the vicinity can be a source of bias (underestimation of the stakes).</w:t>
+        <w:t xml:space="preserve">Bound effect occur </w:t>
+      </w:r>
+      <w:r>
+        <w:rPr>
+          <w:rFonts w:eastAsia="Raleway Light" w:cs="Raleway Light" w:ascii="Raleway Light" w:hAnsi="Raleway Light"/>
+          <w:sz w:val="18"/>
+          <w:szCs w:val="18"/>
+        </w:rPr>
+        <w:t xml:space="preserve">for spatial analysises where available data does not cover the whole study area </w:t>
+      </w:r>
+      <w:r>
+        <w:rPr>
+          <w:rFonts w:eastAsia="Raleway Light" w:cs="Raleway Light" w:ascii="Raleway Light" w:hAnsi="Raleway Light"/>
+          <w:sz w:val="18"/>
+          <w:szCs w:val="18"/>
+        </w:rPr>
+        <w:t>(underestimation of the stakes).</w:t>
       </w:r>
     </w:p>
   </w:footnote>
@@ -13602,7 +13686,15 @@
           <w:sz w:val="18"/>
           <w:szCs w:val="18"/>
         </w:rPr>
-        <w:t>The land use map is produced in raster format. This implies a simplification of reality to a given pixel for which a single type of environment is associated.</w:t>
+        <w:t>L</w:t>
+      </w:r>
+      <w:r>
+        <w:rPr>
+          <w:rFonts w:eastAsia="Raleway Light" w:cs="Raleway Light" w:ascii="Raleway Light" w:hAnsi="Raleway Light"/>
+          <w:sz w:val="18"/>
+          <w:szCs w:val="18"/>
+        </w:rPr>
+        <w:t>and use map is produced in raster format. This implies a simplification of reality to a given pixel for which a single type of environment is associated.</w:t>
       </w:r>
     </w:p>
   </w:footnote>
@@ -13633,7 +13725,39 @@
           <w:sz w:val="18"/>
           <w:szCs w:val="18"/>
         </w:rPr>
-        <w:t>Ecological network modeling at the dispersal scale is the most common approach to population viability.</w:t>
+        <w:t xml:space="preserve">Ecological network modeling at the dispersal scale is the most common approach </w:t>
+      </w:r>
+      <w:r>
+        <w:rPr>
+          <w:rFonts w:eastAsia="Raleway Light" w:cs="Raleway Light" w:ascii="Raleway Light" w:hAnsi="Raleway Light"/>
+          <w:sz w:val="18"/>
+          <w:szCs w:val="18"/>
+        </w:rPr>
+        <w:t>in</w:t>
+      </w:r>
+      <w:r>
+        <w:rPr>
+          <w:rFonts w:eastAsia="Raleway Light" w:cs="Raleway Light" w:ascii="Raleway Light" w:hAnsi="Raleway Light"/>
+          <w:sz w:val="18"/>
+          <w:szCs w:val="18"/>
+        </w:rPr>
+        <w:t xml:space="preserve"> population viability </w:t>
+      </w:r>
+      <w:r>
+        <w:rPr>
+          <w:rFonts w:eastAsia="Raleway Light" w:cs="Raleway Light" w:ascii="Raleway Light" w:hAnsi="Raleway Light"/>
+          <w:sz w:val="18"/>
+          <w:szCs w:val="18"/>
+        </w:rPr>
+        <w:t>analyses</w:t>
+      </w:r>
+      <w:r>
+        <w:rPr>
+          <w:rFonts w:eastAsia="Raleway Light" w:cs="Raleway Light" w:ascii="Raleway Light" w:hAnsi="Raleway Light"/>
+          <w:sz w:val="18"/>
+          <w:szCs w:val="18"/>
+        </w:rPr>
+        <w:t>.</w:t>
       </w:r>
     </w:p>
   </w:footnote>
@@ -13664,7 +13788,23 @@
           <w:sz w:val="18"/>
           <w:szCs w:val="18"/>
         </w:rPr>
-        <w:t>Several metrics include a weighting in their calculation, where distances between spots are converted into probability of movement. Here, the software takes into account a low p-value (0.05).</w:t>
+        <w:t xml:space="preserve">Several metrics include a weighting in their calculation, where distances between </w:t>
+      </w:r>
+      <w:r>
+        <w:rPr>
+          <w:rFonts w:eastAsia="Raleway Light" w:cs="Raleway Light" w:ascii="Raleway Light" w:hAnsi="Raleway Light"/>
+          <w:sz w:val="18"/>
+          <w:szCs w:val="18"/>
+        </w:rPr>
+        <w:t>patches</w:t>
+      </w:r>
+      <w:r>
+        <w:rPr>
+          <w:rFonts w:eastAsia="Raleway Light" w:cs="Raleway Light" w:ascii="Raleway Light" w:hAnsi="Raleway Light"/>
+          <w:sz w:val="18"/>
+          <w:szCs w:val="18"/>
+        </w:rPr>
+        <w:t xml:space="preserve"> are converted into probability of movement. Here, the software takes into account a low p-value (0.05).</w:t>
       </w:r>
     </w:p>
   </w:footnote>
@@ -13695,7 +13835,31 @@
           <w:sz w:val="18"/>
           <w:szCs w:val="18"/>
         </w:rPr>
-        <w:t xml:space="preserve">The capacity of a spot reflects its "intrinsic quality", considered as an indicator of its demographic potential. A spot's capacity is expressed by its surface area. </w:t>
+        <w:t>Patch capacity</w:t>
+      </w:r>
+      <w:r>
+        <w:rPr>
+          <w:rFonts w:eastAsia="Raleway Light" w:cs="Raleway Light" w:ascii="Raleway Light" w:hAnsi="Raleway Light"/>
+          <w:sz w:val="18"/>
+          <w:szCs w:val="18"/>
+        </w:rPr>
+        <w:t xml:space="preserve"> reflects its "intrinsic quality", considered as an indicator of its demographic potential. </w:t>
+      </w:r>
+      <w:r>
+        <w:rPr>
+          <w:rFonts w:eastAsia="Raleway Light" w:cs="Raleway Light" w:ascii="Raleway Light" w:hAnsi="Raleway Light"/>
+          <w:sz w:val="18"/>
+          <w:szCs w:val="18"/>
+        </w:rPr>
+        <w:t>Patch</w:t>
+      </w:r>
+      <w:r>
+        <w:rPr>
+          <w:rFonts w:eastAsia="Raleway Light" w:cs="Raleway Light" w:ascii="Raleway Light" w:hAnsi="Raleway Light"/>
+          <w:sz w:val="18"/>
+          <w:szCs w:val="18"/>
+        </w:rPr>
+        <w:t xml:space="preserve"> capacity is expressed by its surface area. </w:t>
       </w:r>
     </w:p>
   </w:footnote>

</xml_diff>